<commit_message>
Actualizo CRUD y agrego base de datos
</commit_message>
<xml_diff>
--- a/Taller. GitHub DevOps.docx
+++ b/Taller. GitHub DevOps.docx
@@ -538,7 +538,31 @@
           <w:szCs w:val="36"/>
           <w:lang w:val="es-ES"/>
         </w:rPr>
-        <w:t>20 de Mayo 2025</w:t>
+        <w:t xml:space="preserve">20 de </w:t>
+      </w:r>
+      <w:proofErr w:type="gramStart"/>
+      <w:r>
+        <w:rPr>
+          <w:rFonts w:ascii="Arial" w:hAnsi="Arial" w:cs="Arial"/>
+          <w:b/>
+          <w:bCs/>
+          <w:sz w:val="36"/>
+          <w:szCs w:val="36"/>
+          <w:lang w:val="es-ES"/>
+        </w:rPr>
+        <w:t>Mayo</w:t>
+      </w:r>
+      <w:proofErr w:type="gramEnd"/>
+      <w:r>
+        <w:rPr>
+          <w:rFonts w:ascii="Arial" w:hAnsi="Arial" w:cs="Arial"/>
+          <w:b/>
+          <w:bCs/>
+          <w:sz w:val="36"/>
+          <w:szCs w:val="36"/>
+          <w:lang w:val="es-ES"/>
+        </w:rPr>
+        <w:t xml:space="preserve"> 2025</w:t>
       </w:r>
     </w:p>
     <w:p>
@@ -673,16 +697,56 @@
           <w:lang w:val="es-CO"/>
         </w:rPr>
         <w:lastRenderedPageBreak/>
-        <w:t xml:space="preserve">GitHub con crud </w:t>
-      </w:r>
-      <w:r>
-        <w:rPr>
-          <w:rFonts w:ascii="Arial" w:hAnsi="Arial" w:cs="Arial"/>
-          <w:b/>
-          <w:bCs/>
-          <w:lang w:val="es-CO"/>
-        </w:rPr>
-        <w:t xml:space="preserve">de pyqt </w:t>
+        <w:t xml:space="preserve">GitHub con </w:t>
+      </w:r>
+      <w:proofErr w:type="spellStart"/>
+      <w:r>
+        <w:rPr>
+          <w:rFonts w:ascii="Arial" w:hAnsi="Arial" w:cs="Arial"/>
+          <w:b/>
+          <w:bCs/>
+          <w:lang w:val="es-CO"/>
+        </w:rPr>
+        <w:t>crud</w:t>
+      </w:r>
+      <w:proofErr w:type="spellEnd"/>
+      <w:r>
+        <w:rPr>
+          <w:rFonts w:ascii="Arial" w:hAnsi="Arial" w:cs="Arial"/>
+          <w:b/>
+          <w:bCs/>
+          <w:lang w:val="es-CO"/>
+        </w:rPr>
+        <w:t xml:space="preserve"> </w:t>
+      </w:r>
+      <w:r>
+        <w:rPr>
+          <w:rFonts w:ascii="Arial" w:hAnsi="Arial" w:cs="Arial"/>
+          <w:b/>
+          <w:bCs/>
+          <w:lang w:val="es-CO"/>
+        </w:rPr>
+        <w:t xml:space="preserve">de </w:t>
+      </w:r>
+      <w:proofErr w:type="spellStart"/>
+      <w:r>
+        <w:rPr>
+          <w:rFonts w:ascii="Arial" w:hAnsi="Arial" w:cs="Arial"/>
+          <w:b/>
+          <w:bCs/>
+          <w:lang w:val="es-CO"/>
+        </w:rPr>
+        <w:t>pyqt</w:t>
+      </w:r>
+      <w:proofErr w:type="spellEnd"/>
+      <w:r>
+        <w:rPr>
+          <w:rFonts w:ascii="Arial" w:hAnsi="Arial" w:cs="Arial"/>
+          <w:b/>
+          <w:bCs/>
+          <w:lang w:val="es-CO"/>
+        </w:rPr>
+        <w:t xml:space="preserve"> </w:t>
       </w:r>
     </w:p>
     <w:p>
@@ -710,8 +774,33 @@
           <w:rFonts w:ascii="Arial" w:hAnsi="Arial" w:cs="Arial"/>
           <w:lang w:val="es-CO"/>
         </w:rPr>
-        <w:t>del crud el cual se va a subir a github</w:t>
-      </w:r>
+        <w:t xml:space="preserve">del </w:t>
+      </w:r>
+      <w:proofErr w:type="spellStart"/>
+      <w:r>
+        <w:rPr>
+          <w:rFonts w:ascii="Arial" w:hAnsi="Arial" w:cs="Arial"/>
+          <w:lang w:val="es-CO"/>
+        </w:rPr>
+        <w:t>crud</w:t>
+      </w:r>
+      <w:proofErr w:type="spellEnd"/>
+      <w:r>
+        <w:rPr>
+          <w:rFonts w:ascii="Arial" w:hAnsi="Arial" w:cs="Arial"/>
+          <w:lang w:val="es-CO"/>
+        </w:rPr>
+        <w:t xml:space="preserve"> el cual se va a subir a </w:t>
+      </w:r>
+      <w:proofErr w:type="spellStart"/>
+      <w:r>
+        <w:rPr>
+          <w:rFonts w:ascii="Arial" w:hAnsi="Arial" w:cs="Arial"/>
+          <w:lang w:val="es-CO"/>
+        </w:rPr>
+        <w:t>github</w:t>
+      </w:r>
+      <w:proofErr w:type="spellEnd"/>
     </w:p>
     <w:p>
       <w:pPr>
@@ -832,14 +921,25 @@
         </w:rPr>
         <w:t xml:space="preserve">on el </w:t>
       </w:r>
-      <w:r>
-        <w:rPr>
-          <w:rFonts w:ascii="Arial" w:hAnsi="Arial" w:cs="Arial"/>
-          <w:sz w:val="22"/>
-          <w:szCs w:val="22"/>
-          <w:lang w:val="es-CO"/>
-        </w:rPr>
-        <w:t xml:space="preserve">crud </w:t>
+      <w:proofErr w:type="spellStart"/>
+      <w:r>
+        <w:rPr>
+          <w:rFonts w:ascii="Arial" w:hAnsi="Arial" w:cs="Arial"/>
+          <w:sz w:val="22"/>
+          <w:szCs w:val="22"/>
+          <w:lang w:val="es-CO"/>
+        </w:rPr>
+        <w:t>crud</w:t>
+      </w:r>
+      <w:proofErr w:type="spellEnd"/>
+      <w:r>
+        <w:rPr>
+          <w:rFonts w:ascii="Arial" w:hAnsi="Arial" w:cs="Arial"/>
+          <w:sz w:val="22"/>
+          <w:szCs w:val="22"/>
+          <w:lang w:val="es-CO"/>
+        </w:rPr>
+        <w:t xml:space="preserve"> </w:t>
       </w:r>
     </w:p>
     <w:p>
@@ -902,6 +1002,7 @@
         <w:spacing w:line="480" w:lineRule="auto"/>
         <w:jc w:val="both"/>
         <w:rPr>
+          <w:rStyle w:val="hljs-string"/>
           <w:rFonts w:ascii="Arial" w:hAnsi="Arial" w:cs="Arial"/>
           <w:sz w:val="22"/>
           <w:szCs w:val="22"/>
@@ -955,19 +1056,6 @@
     </w:p>
     <w:p>
       <w:pPr>
-        <w:spacing w:line="480" w:lineRule="auto"/>
-        <w:jc w:val="both"/>
-        <w:rPr>
-          <w:rStyle w:val="hljs-string"/>
-          <w:rFonts w:ascii="Arial" w:hAnsi="Arial" w:cs="Arial"/>
-          <w:sz w:val="22"/>
-          <w:szCs w:val="22"/>
-          <w:lang w:val="es-CO"/>
-        </w:rPr>
-      </w:pPr>
-    </w:p>
-    <w:p>
-      <w:pPr>
         <w:pStyle w:val="ListParagraph"/>
         <w:numPr>
           <w:ilvl w:val="0"/>
@@ -1017,7 +1105,7 @@
     <w:p>
       <w:pPr>
         <w:spacing w:line="480" w:lineRule="auto"/>
-        <w:jc w:val="both"/>
+        <w:jc w:val="center"/>
         <w:rPr>
           <w:rStyle w:val="hljs-string"/>
           <w:rFonts w:ascii="Arial" w:hAnsi="Arial" w:cs="Arial"/>
@@ -1035,8 +1123,8 @@
           <w:lang w:val="es-CO"/>
         </w:rPr>
         <w:drawing>
-          <wp:inline distT="0" distB="0" distL="0" distR="0" wp14:anchorId="32C72F6E" wp14:editId="124F90BB">
-            <wp:extent cx="5486400" cy="2274570"/>
+          <wp:inline distT="0" distB="0" distL="0" distR="0" wp14:anchorId="32C72F6E" wp14:editId="40D2134C">
+            <wp:extent cx="5485316" cy="2187527"/>
             <wp:effectExtent l="0" t="0" r="0" b="0"/>
             <wp:docPr id="2031529905" name="Picture 1"/>
             <wp:cNvGraphicFramePr>
@@ -1058,7 +1146,7 @@
                   <pic:spPr>
                     <a:xfrm>
                       <a:off x="0" y="0"/>
-                      <a:ext cx="5486400" cy="2274570"/>
+                      <a:ext cx="5504451" cy="2195158"/>
                     </a:xfrm>
                     <a:prstGeom prst="rect">
                       <a:avLst/>
@@ -1074,7 +1162,7 @@
     <w:p>
       <w:pPr>
         <w:spacing w:line="480" w:lineRule="auto"/>
-        <w:jc w:val="both"/>
+        <w:jc w:val="center"/>
         <w:rPr>
           <w:rStyle w:val="hljs-string"/>
           <w:rFonts w:ascii="Arial" w:hAnsi="Arial" w:cs="Arial"/>
@@ -1091,10 +1179,9 @@
           <w:szCs w:val="22"/>
           <w:lang w:val="es-CO"/>
         </w:rPr>
-        <w:lastRenderedPageBreak/>
         <w:drawing>
-          <wp:inline distT="0" distB="0" distL="0" distR="0" wp14:anchorId="6EF40F65" wp14:editId="13CA063F">
-            <wp:extent cx="5486400" cy="2653665"/>
+          <wp:inline distT="0" distB="0" distL="0" distR="0" wp14:anchorId="6EF40F65" wp14:editId="68FB9088">
+            <wp:extent cx="5486400" cy="2271932"/>
             <wp:effectExtent l="0" t="0" r="0" b="0"/>
             <wp:docPr id="982337318" name="Picture 1"/>
             <wp:cNvGraphicFramePr>
@@ -1116,7 +1203,7 @@
                   <pic:spPr>
                     <a:xfrm>
                       <a:off x="0" y="0"/>
-                      <a:ext cx="5486400" cy="2653665"/>
+                      <a:ext cx="5490270" cy="2273534"/>
                     </a:xfrm>
                     <a:prstGeom prst="rect">
                       <a:avLst/>
@@ -1132,7 +1219,7 @@
     <w:p>
       <w:pPr>
         <w:spacing w:line="480" w:lineRule="auto"/>
-        <w:jc w:val="both"/>
+        <w:jc w:val="center"/>
         <w:rPr>
           <w:rStyle w:val="hljs-string"/>
           <w:rFonts w:ascii="Arial" w:hAnsi="Arial" w:cs="Arial"/>
@@ -1149,6 +1236,7 @@
           <w:szCs w:val="22"/>
           <w:lang w:val="es-CO"/>
         </w:rPr>
+        <w:lastRenderedPageBreak/>
         <w:drawing>
           <wp:inline distT="0" distB="0" distL="0" distR="0" wp14:anchorId="37444D82" wp14:editId="486BD4DE">
             <wp:extent cx="5486400" cy="2641600"/>
@@ -1202,11 +1290,1157 @@
           <w:lang w:val="es-CO"/>
         </w:rPr>
       </w:pPr>
+      <w:r>
+        <w:rPr>
+          <w:rFonts w:ascii="Arial" w:hAnsi="Arial" w:cs="Arial"/>
+          <w:sz w:val="22"/>
+          <w:szCs w:val="22"/>
+          <w:lang w:val="es-CO"/>
+        </w:rPr>
+        <w:t>Limpieza de datos y archivos innecesarios</w:t>
+      </w:r>
+    </w:p>
+    <w:p>
+      <w:pPr>
+        <w:spacing w:line="480" w:lineRule="auto"/>
+        <w:jc w:val="center"/>
+        <w:rPr>
+          <w:rFonts w:ascii="Arial" w:hAnsi="Arial" w:cs="Arial"/>
+          <w:sz w:val="22"/>
+          <w:szCs w:val="22"/>
+          <w:lang w:val="es-CO"/>
+        </w:rPr>
+      </w:pPr>
+      <w:r>
+        <w:rPr>
+          <w:rFonts w:ascii="Arial" w:hAnsi="Arial" w:cs="Arial"/>
+          <w:sz w:val="22"/>
+          <w:szCs w:val="22"/>
+          <w:lang w:val="es-CO"/>
+        </w:rPr>
+        <w:drawing>
+          <wp:inline distT="0" distB="0" distL="0" distR="0" wp14:anchorId="3C6F2905" wp14:editId="5F570152">
+            <wp:extent cx="5486400" cy="2679700"/>
+            <wp:effectExtent l="0" t="0" r="0" b="0"/>
+            <wp:docPr id="1183919822" name="Picture 1"/>
+            <wp:cNvGraphicFramePr>
+              <a:graphicFrameLocks xmlns:a="http://schemas.openxmlformats.org/drawingml/2006/main" noChangeAspect="1"/>
+            </wp:cNvGraphicFramePr>
+            <a:graphic xmlns:a="http://schemas.openxmlformats.org/drawingml/2006/main">
+              <a:graphicData uri="http://schemas.openxmlformats.org/drawingml/2006/picture">
+                <pic:pic xmlns:pic="http://schemas.openxmlformats.org/drawingml/2006/picture">
+                  <pic:nvPicPr>
+                    <pic:cNvPr id="1183919822" name=""/>
+                    <pic:cNvPicPr/>
+                  </pic:nvPicPr>
+                  <pic:blipFill>
+                    <a:blip r:embed="rId14"/>
+                    <a:stretch>
+                      <a:fillRect/>
+                    </a:stretch>
+                  </pic:blipFill>
+                  <pic:spPr>
+                    <a:xfrm>
+                      <a:off x="0" y="0"/>
+                      <a:ext cx="5486400" cy="2679700"/>
+                    </a:xfrm>
+                    <a:prstGeom prst="rect">
+                      <a:avLst/>
+                    </a:prstGeom>
+                  </pic:spPr>
+                </pic:pic>
+              </a:graphicData>
+            </a:graphic>
+          </wp:inline>
+        </w:drawing>
+      </w:r>
+    </w:p>
+    <w:p>
+      <w:pPr>
+        <w:pStyle w:val="ListParagraph"/>
+        <w:numPr>
+          <w:ilvl w:val="0"/>
+          <w:numId w:val="3"/>
+        </w:numPr>
+        <w:spacing w:line="480" w:lineRule="auto"/>
+        <w:jc w:val="both"/>
+        <w:rPr>
+          <w:rFonts w:ascii="Arial" w:hAnsi="Arial" w:cs="Arial"/>
+          <w:sz w:val="22"/>
+          <w:szCs w:val="22"/>
+          <w:lang w:val="es-CO"/>
+        </w:rPr>
+      </w:pPr>
+      <w:r>
+        <w:rPr>
+          <w:rFonts w:ascii="Arial" w:hAnsi="Arial" w:cs="Arial"/>
+          <w:sz w:val="22"/>
+          <w:szCs w:val="22"/>
+          <w:lang w:val="es-CO"/>
+        </w:rPr>
+        <w:t xml:space="preserve">Se </w:t>
+      </w:r>
+      <w:r>
+        <w:rPr>
+          <w:rFonts w:ascii="Arial" w:hAnsi="Arial" w:cs="Arial"/>
+          <w:sz w:val="22"/>
+          <w:szCs w:val="22"/>
+          <w:lang w:val="es-CO"/>
+        </w:rPr>
+        <w:t xml:space="preserve">clona el programa en una nueva carpeta llamada </w:t>
+      </w:r>
+      <w:proofErr w:type="spellStart"/>
+      <w:r>
+        <w:rPr>
+          <w:rFonts w:ascii="Arial" w:hAnsi="Arial" w:cs="Arial"/>
+          <w:sz w:val="22"/>
+          <w:szCs w:val="22"/>
+          <w:lang w:val="es-CO"/>
+        </w:rPr>
+        <w:t>DevOpsGit</w:t>
+      </w:r>
+      <w:r>
+        <w:rPr>
+          <w:rFonts w:ascii="Arial" w:hAnsi="Arial" w:cs="Arial"/>
+          <w:sz w:val="22"/>
+          <w:szCs w:val="22"/>
+          <w:lang w:val="es-CO"/>
+        </w:rPr>
+        <w:t>h</w:t>
+      </w:r>
+      <w:r>
+        <w:rPr>
+          <w:rFonts w:ascii="Arial" w:hAnsi="Arial" w:cs="Arial"/>
+          <w:sz w:val="22"/>
+          <w:szCs w:val="22"/>
+          <w:lang w:val="es-CO"/>
+        </w:rPr>
+        <w:t>ub</w:t>
+      </w:r>
+      <w:proofErr w:type="spellEnd"/>
+      <w:r>
+        <w:rPr>
+          <w:rFonts w:ascii="Arial" w:hAnsi="Arial" w:cs="Arial"/>
+          <w:sz w:val="22"/>
+          <w:szCs w:val="22"/>
+          <w:lang w:val="es-CO"/>
+        </w:rPr>
+        <w:t xml:space="preserve"> con el siguiente comando:</w:t>
+      </w:r>
+    </w:p>
+    <w:p>
+      <w:pPr>
+        <w:spacing w:line="480" w:lineRule="auto"/>
+        <w:ind w:left="360"/>
+        <w:jc w:val="both"/>
+        <w:rPr>
+          <w:rFonts w:ascii="Arial" w:hAnsi="Arial" w:cs="Arial"/>
+          <w:sz w:val="22"/>
+          <w:szCs w:val="22"/>
+        </w:rPr>
+      </w:pPr>
+      <w:r>
+        <w:rPr>
+          <w:rFonts w:ascii="Arial" w:hAnsi="Arial" w:cs="Arial"/>
+          <w:sz w:val="22"/>
+          <w:szCs w:val="22"/>
+        </w:rPr>
+        <w:t xml:space="preserve">git clone </w:t>
+      </w:r>
+      <w:hyperlink r:id="rId15" w:history="1">
+        <w:r>
+          <w:rPr>
+            <w:rStyle w:val="Hyperlink"/>
+            <w:rFonts w:ascii="Arial" w:hAnsi="Arial" w:cs="Arial"/>
+            <w:sz w:val="22"/>
+            <w:szCs w:val="22"/>
+          </w:rPr>
+          <w:t>https://github.com/Faalfons/crud_empl</w:t>
+        </w:r>
+        <w:r>
+          <w:rPr>
+            <w:rStyle w:val="Hyperlink"/>
+            <w:rFonts w:ascii="Arial" w:hAnsi="Arial" w:cs="Arial"/>
+            <w:sz w:val="22"/>
+            <w:szCs w:val="22"/>
+          </w:rPr>
+          <w:t>e</w:t>
+        </w:r>
+        <w:r>
+          <w:rPr>
+            <w:rStyle w:val="Hyperlink"/>
+            <w:rFonts w:ascii="Arial" w:hAnsi="Arial" w:cs="Arial"/>
+            <w:sz w:val="22"/>
+            <w:szCs w:val="22"/>
+          </w:rPr>
+          <w:t>ado_pyqt_sqlite.git</w:t>
+        </w:r>
+      </w:hyperlink>
+    </w:p>
+    <w:p>
+      <w:pPr>
+        <w:spacing w:line="480" w:lineRule="auto"/>
+        <w:ind w:left="360"/>
+        <w:jc w:val="both"/>
+        <w:rPr>
+          <w:rFonts w:ascii="Arial" w:hAnsi="Arial" w:cs="Arial"/>
+          <w:sz w:val="22"/>
+          <w:szCs w:val="22"/>
+        </w:rPr>
+      </w:pPr>
+    </w:p>
+    <w:p>
+      <w:pPr>
+        <w:spacing w:line="480" w:lineRule="auto"/>
+        <w:ind w:left="360"/>
+        <w:jc w:val="both"/>
+        <w:rPr>
+          <w:rFonts w:ascii="Arial" w:hAnsi="Arial" w:cs="Arial"/>
+          <w:sz w:val="22"/>
+          <w:szCs w:val="22"/>
+        </w:rPr>
+      </w:pPr>
+    </w:p>
+    <w:p>
+      <w:pPr>
+        <w:spacing w:line="480" w:lineRule="auto"/>
+        <w:ind w:left="360"/>
+        <w:jc w:val="center"/>
+        <w:rPr>
+          <w:rFonts w:ascii="Arial" w:hAnsi="Arial" w:cs="Arial"/>
+          <w:sz w:val="22"/>
+          <w:szCs w:val="22"/>
+        </w:rPr>
+      </w:pPr>
+      <w:r>
+        <w:rPr>
+          <w:rFonts w:ascii="Arial" w:hAnsi="Arial" w:cs="Arial"/>
+          <w:sz w:val="22"/>
+          <w:szCs w:val="22"/>
+        </w:rPr>
+        <w:lastRenderedPageBreak/>
+        <w:drawing>
+          <wp:inline distT="0" distB="0" distL="0" distR="0" wp14:anchorId="5B87F2AA" wp14:editId="30ED8982">
+            <wp:extent cx="5486400" cy="2820035"/>
+            <wp:effectExtent l="0" t="0" r="0" b="0"/>
+            <wp:docPr id="842831213" name="Picture 1"/>
+            <wp:cNvGraphicFramePr>
+              <a:graphicFrameLocks xmlns:a="http://schemas.openxmlformats.org/drawingml/2006/main" noChangeAspect="1"/>
+            </wp:cNvGraphicFramePr>
+            <a:graphic xmlns:a="http://schemas.openxmlformats.org/drawingml/2006/main">
+              <a:graphicData uri="http://schemas.openxmlformats.org/drawingml/2006/picture">
+                <pic:pic xmlns:pic="http://schemas.openxmlformats.org/drawingml/2006/picture">
+                  <pic:nvPicPr>
+                    <pic:cNvPr id="842831213" name=""/>
+                    <pic:cNvPicPr/>
+                  </pic:nvPicPr>
+                  <pic:blipFill>
+                    <a:blip r:embed="rId16"/>
+                    <a:stretch>
+                      <a:fillRect/>
+                    </a:stretch>
+                  </pic:blipFill>
+                  <pic:spPr>
+                    <a:xfrm>
+                      <a:off x="0" y="0"/>
+                      <a:ext cx="5486400" cy="2820035"/>
+                    </a:xfrm>
+                    <a:prstGeom prst="rect">
+                      <a:avLst/>
+                    </a:prstGeom>
+                  </pic:spPr>
+                </pic:pic>
+              </a:graphicData>
+            </a:graphic>
+          </wp:inline>
+        </w:drawing>
+      </w:r>
+    </w:p>
+    <w:p>
+      <w:pPr>
+        <w:pStyle w:val="ListParagraph"/>
+        <w:numPr>
+          <w:ilvl w:val="0"/>
+          <w:numId w:val="3"/>
+        </w:numPr>
+        <w:spacing w:line="480" w:lineRule="auto"/>
+        <w:jc w:val="both"/>
+        <w:rPr>
+          <w:rFonts w:ascii="Arial" w:hAnsi="Arial" w:cs="Arial"/>
+          <w:b/>
+          <w:bCs/>
+          <w:sz w:val="22"/>
+          <w:szCs w:val="22"/>
+        </w:rPr>
+      </w:pPr>
+      <w:proofErr w:type="spellStart"/>
+      <w:r>
+        <w:rPr>
+          <w:rFonts w:ascii="Arial" w:hAnsi="Arial" w:cs="Arial"/>
+          <w:b/>
+          <w:bCs/>
+          <w:sz w:val="22"/>
+          <w:szCs w:val="22"/>
+        </w:rPr>
+        <w:t>Descripción</w:t>
+      </w:r>
+      <w:proofErr w:type="spellEnd"/>
+      <w:r>
+        <w:rPr>
+          <w:rFonts w:ascii="Arial" w:hAnsi="Arial" w:cs="Arial"/>
+          <w:b/>
+          <w:bCs/>
+          <w:sz w:val="22"/>
+          <w:szCs w:val="22"/>
+        </w:rPr>
+        <w:t xml:space="preserve"> del Crud</w:t>
+      </w:r>
+    </w:p>
+    <w:p>
+      <w:pPr>
+        <w:spacing w:line="480" w:lineRule="auto"/>
+        <w:ind w:left="360"/>
+        <w:jc w:val="both"/>
+        <w:rPr>
+          <w:rFonts w:ascii="Arial" w:hAnsi="Arial" w:cs="Arial"/>
+          <w:sz w:val="22"/>
+          <w:szCs w:val="22"/>
+          <w:lang w:val="es-CO"/>
+        </w:rPr>
+      </w:pPr>
+      <w:r>
+        <w:rPr>
+          <w:rFonts w:ascii="Arial" w:hAnsi="Arial" w:cs="Arial"/>
+          <w:sz w:val="22"/>
+          <w:szCs w:val="22"/>
+          <w:lang w:val="es-CO"/>
+        </w:rPr>
+        <w:t xml:space="preserve">Este proyecto consiste en una aplicación de escritorio desarrollada en Python utilizando la biblioteca </w:t>
+      </w:r>
+      <w:r>
+        <w:rPr>
+          <w:rFonts w:ascii="Arial" w:hAnsi="Arial" w:cs="Arial"/>
+          <w:b/>
+          <w:bCs/>
+          <w:sz w:val="22"/>
+          <w:szCs w:val="22"/>
+          <w:lang w:val="es-CO"/>
+        </w:rPr>
+        <w:t>PyQt6</w:t>
+      </w:r>
+      <w:r>
+        <w:rPr>
+          <w:rFonts w:ascii="Arial" w:hAnsi="Arial" w:cs="Arial"/>
+          <w:sz w:val="22"/>
+          <w:szCs w:val="22"/>
+          <w:lang w:val="es-CO"/>
+        </w:rPr>
+        <w:t xml:space="preserve"> para la interfaz gráfica y </w:t>
+      </w:r>
+      <w:r>
+        <w:rPr>
+          <w:rFonts w:ascii="Arial" w:hAnsi="Arial" w:cs="Arial"/>
+          <w:b/>
+          <w:bCs/>
+          <w:sz w:val="22"/>
+          <w:szCs w:val="22"/>
+          <w:lang w:val="es-CO"/>
+        </w:rPr>
+        <w:t>SQLite</w:t>
+      </w:r>
+      <w:r>
+        <w:rPr>
+          <w:rFonts w:ascii="Arial" w:hAnsi="Arial" w:cs="Arial"/>
+          <w:sz w:val="22"/>
+          <w:szCs w:val="22"/>
+          <w:lang w:val="es-CO"/>
+        </w:rPr>
+        <w:t xml:space="preserve"> como sistema de base de datos local. La aplicación permite realizar operaciones CRUD (Crear, Leer, Actualizar, Eliminar) sobre un registro de estudiantes, almacenando los siguientes datos:</w:t>
+      </w:r>
+    </w:p>
+    <w:p>
+      <w:pPr>
+        <w:numPr>
+          <w:ilvl w:val="0"/>
+          <w:numId w:val="4"/>
+        </w:numPr>
+        <w:spacing w:line="360" w:lineRule="auto"/>
+        <w:jc w:val="both"/>
+        <w:rPr>
+          <w:rFonts w:ascii="Arial" w:hAnsi="Arial" w:cs="Arial"/>
+          <w:sz w:val="22"/>
+          <w:szCs w:val="22"/>
+          <w:lang w:val="es-CO"/>
+        </w:rPr>
+      </w:pPr>
+      <w:r>
+        <w:rPr>
+          <w:rFonts w:ascii="Arial" w:hAnsi="Arial" w:cs="Arial"/>
+          <w:sz w:val="22"/>
+          <w:szCs w:val="22"/>
+          <w:lang w:val="es-CO"/>
+        </w:rPr>
+        <w:t>Documento (ID único)</w:t>
+      </w:r>
+    </w:p>
+    <w:p>
+      <w:pPr>
+        <w:numPr>
+          <w:ilvl w:val="0"/>
+          <w:numId w:val="4"/>
+        </w:numPr>
+        <w:spacing w:line="360" w:lineRule="auto"/>
+        <w:jc w:val="both"/>
+        <w:rPr>
+          <w:rFonts w:ascii="Arial" w:hAnsi="Arial" w:cs="Arial"/>
+          <w:sz w:val="22"/>
+          <w:szCs w:val="22"/>
+          <w:lang w:val="es-CO"/>
+        </w:rPr>
+      </w:pPr>
+      <w:r>
+        <w:rPr>
+          <w:rFonts w:ascii="Arial" w:hAnsi="Arial" w:cs="Arial"/>
+          <w:sz w:val="22"/>
+          <w:szCs w:val="22"/>
+          <w:lang w:val="es-CO"/>
+        </w:rPr>
+        <w:t>Nombre</w:t>
+      </w:r>
+    </w:p>
+    <w:p>
+      <w:pPr>
+        <w:numPr>
+          <w:ilvl w:val="0"/>
+          <w:numId w:val="4"/>
+        </w:numPr>
+        <w:spacing w:line="360" w:lineRule="auto"/>
+        <w:jc w:val="both"/>
+        <w:rPr>
+          <w:rFonts w:ascii="Arial" w:hAnsi="Arial" w:cs="Arial"/>
+          <w:sz w:val="22"/>
+          <w:szCs w:val="22"/>
+          <w:lang w:val="es-CO"/>
+        </w:rPr>
+      </w:pPr>
+      <w:r>
+        <w:rPr>
+          <w:rFonts w:ascii="Arial" w:hAnsi="Arial" w:cs="Arial"/>
+          <w:sz w:val="22"/>
+          <w:szCs w:val="22"/>
+          <w:lang w:val="es-CO"/>
+        </w:rPr>
+        <w:t>Fecha de nacimiento (o fecha de registro)</w:t>
+      </w:r>
+    </w:p>
+    <w:p>
+      <w:pPr>
+        <w:numPr>
+          <w:ilvl w:val="0"/>
+          <w:numId w:val="4"/>
+        </w:numPr>
+        <w:spacing w:line="360" w:lineRule="auto"/>
+        <w:jc w:val="both"/>
+        <w:rPr>
+          <w:rFonts w:ascii="Arial" w:hAnsi="Arial" w:cs="Arial"/>
+          <w:sz w:val="22"/>
+          <w:szCs w:val="22"/>
+          <w:lang w:val="es-CO"/>
+        </w:rPr>
+      </w:pPr>
+      <w:r>
+        <w:rPr>
+          <w:rFonts w:ascii="Arial" w:hAnsi="Arial" w:cs="Arial"/>
+          <w:sz w:val="22"/>
+          <w:szCs w:val="22"/>
+          <w:lang w:val="es-CO"/>
+        </w:rPr>
+        <w:t>Correo electrónico</w:t>
+      </w:r>
+    </w:p>
+    <w:p>
+      <w:pPr>
+        <w:spacing w:line="360" w:lineRule="auto"/>
+        <w:ind w:left="360"/>
+        <w:jc w:val="both"/>
+        <w:rPr>
+          <w:rFonts w:ascii="Arial" w:hAnsi="Arial" w:cs="Arial"/>
+          <w:sz w:val="22"/>
+          <w:szCs w:val="22"/>
+          <w:lang w:val="es-CO"/>
+        </w:rPr>
+      </w:pPr>
+      <w:r>
+        <w:rPr>
+          <w:rFonts w:ascii="Arial" w:hAnsi="Arial" w:cs="Arial"/>
+          <w:sz w:val="22"/>
+          <w:szCs w:val="22"/>
+          <w:lang w:val="es-CO"/>
+        </w:rPr>
+        <w:t>La interfaz permite al usuario:</w:t>
+      </w:r>
+    </w:p>
+    <w:p>
+      <w:pPr>
+        <w:numPr>
+          <w:ilvl w:val="0"/>
+          <w:numId w:val="5"/>
+        </w:numPr>
+        <w:spacing w:line="360" w:lineRule="auto"/>
+        <w:jc w:val="both"/>
+        <w:rPr>
+          <w:rFonts w:ascii="Arial" w:hAnsi="Arial" w:cs="Arial"/>
+          <w:sz w:val="22"/>
+          <w:szCs w:val="22"/>
+          <w:lang w:val="es-CO"/>
+        </w:rPr>
+      </w:pPr>
+      <w:r>
+        <w:rPr>
+          <w:rFonts w:ascii="Arial" w:hAnsi="Arial" w:cs="Arial"/>
+          <w:sz w:val="22"/>
+          <w:szCs w:val="22"/>
+          <w:lang w:val="es-CO"/>
+        </w:rPr>
+        <w:t>Registrar nuevos estudiantes</w:t>
+      </w:r>
+    </w:p>
+    <w:p>
+      <w:pPr>
+        <w:numPr>
+          <w:ilvl w:val="0"/>
+          <w:numId w:val="5"/>
+        </w:numPr>
+        <w:spacing w:line="360" w:lineRule="auto"/>
+        <w:jc w:val="both"/>
+        <w:rPr>
+          <w:rFonts w:ascii="Arial" w:hAnsi="Arial" w:cs="Arial"/>
+          <w:sz w:val="22"/>
+          <w:szCs w:val="22"/>
+          <w:lang w:val="es-CO"/>
+        </w:rPr>
+      </w:pPr>
+      <w:r>
+        <w:rPr>
+          <w:rFonts w:ascii="Arial" w:hAnsi="Arial" w:cs="Arial"/>
+          <w:sz w:val="22"/>
+          <w:szCs w:val="22"/>
+          <w:lang w:val="es-CO"/>
+        </w:rPr>
+        <w:t>Consultar y listar todos los estudiantes registrados</w:t>
+      </w:r>
+    </w:p>
+    <w:p>
+      <w:pPr>
+        <w:numPr>
+          <w:ilvl w:val="0"/>
+          <w:numId w:val="5"/>
+        </w:numPr>
+        <w:spacing w:line="360" w:lineRule="auto"/>
+        <w:jc w:val="both"/>
+        <w:rPr>
+          <w:rFonts w:ascii="Arial" w:hAnsi="Arial" w:cs="Arial"/>
+          <w:sz w:val="22"/>
+          <w:szCs w:val="22"/>
+          <w:lang w:val="es-CO"/>
+        </w:rPr>
+      </w:pPr>
+      <w:r>
+        <w:rPr>
+          <w:rFonts w:ascii="Arial" w:hAnsi="Arial" w:cs="Arial"/>
+          <w:sz w:val="22"/>
+          <w:szCs w:val="22"/>
+          <w:lang w:val="es-CO"/>
+        </w:rPr>
+        <w:t>Actualizar la información de un estudiante a partir del documento</w:t>
+      </w:r>
+    </w:p>
+    <w:p>
+      <w:pPr>
+        <w:numPr>
+          <w:ilvl w:val="0"/>
+          <w:numId w:val="5"/>
+        </w:numPr>
+        <w:spacing w:line="360" w:lineRule="auto"/>
+        <w:jc w:val="both"/>
+        <w:rPr>
+          <w:rFonts w:ascii="Arial" w:hAnsi="Arial" w:cs="Arial"/>
+          <w:sz w:val="22"/>
+          <w:szCs w:val="22"/>
+          <w:lang w:val="es-CO"/>
+        </w:rPr>
+      </w:pPr>
+      <w:r>
+        <w:rPr>
+          <w:rFonts w:ascii="Arial" w:hAnsi="Arial" w:cs="Arial"/>
+          <w:sz w:val="22"/>
+          <w:szCs w:val="22"/>
+          <w:lang w:val="es-CO"/>
+        </w:rPr>
+        <w:t>Eliminar registros existentes</w:t>
+      </w:r>
+    </w:p>
+    <w:p>
+      <w:pPr>
+        <w:spacing w:line="360" w:lineRule="auto"/>
+        <w:ind w:left="360"/>
+        <w:jc w:val="both"/>
+        <w:rPr>
+          <w:rFonts w:ascii="Arial" w:hAnsi="Arial" w:cs="Arial"/>
+          <w:sz w:val="22"/>
+          <w:szCs w:val="22"/>
+          <w:lang w:val="es-CO"/>
+        </w:rPr>
+      </w:pPr>
+      <w:r>
+        <w:rPr>
+          <w:rFonts w:ascii="Arial" w:hAnsi="Arial" w:cs="Arial"/>
+          <w:b/>
+          <w:bCs/>
+          <w:sz w:val="22"/>
+          <w:szCs w:val="22"/>
+          <w:lang w:val="es-CO"/>
+        </w:rPr>
+        <w:t>Características técnicas:</w:t>
+      </w:r>
+    </w:p>
+    <w:p>
+      <w:pPr>
+        <w:numPr>
+          <w:ilvl w:val="0"/>
+          <w:numId w:val="6"/>
+        </w:numPr>
+        <w:spacing w:line="360" w:lineRule="auto"/>
+        <w:jc w:val="both"/>
+        <w:rPr>
+          <w:rFonts w:ascii="Arial" w:hAnsi="Arial" w:cs="Arial"/>
+          <w:sz w:val="22"/>
+          <w:szCs w:val="22"/>
+          <w:lang w:val="es-CO"/>
+        </w:rPr>
+      </w:pPr>
+      <w:r>
+        <w:rPr>
+          <w:rFonts w:ascii="Arial" w:hAnsi="Arial" w:cs="Arial"/>
+          <w:sz w:val="22"/>
+          <w:szCs w:val="22"/>
+          <w:lang w:val="es-CO"/>
+        </w:rPr>
+        <w:t>Interfaz gráfica intuitiva con PyQt6</w:t>
+      </w:r>
+    </w:p>
+    <w:p>
+      <w:pPr>
+        <w:numPr>
+          <w:ilvl w:val="0"/>
+          <w:numId w:val="6"/>
+        </w:numPr>
+        <w:spacing w:line="360" w:lineRule="auto"/>
+        <w:jc w:val="both"/>
+        <w:rPr>
+          <w:rFonts w:ascii="Arial" w:hAnsi="Arial" w:cs="Arial"/>
+          <w:sz w:val="22"/>
+          <w:szCs w:val="22"/>
+          <w:lang w:val="es-CO"/>
+        </w:rPr>
+      </w:pPr>
+      <w:r>
+        <w:rPr>
+          <w:rFonts w:ascii="Arial" w:hAnsi="Arial" w:cs="Arial"/>
+          <w:sz w:val="22"/>
+          <w:szCs w:val="22"/>
+          <w:lang w:val="es-CO"/>
+        </w:rPr>
+        <w:t>Persistencia de datos con SQLite</w:t>
+      </w:r>
+    </w:p>
+    <w:p>
+      <w:pPr>
+        <w:numPr>
+          <w:ilvl w:val="0"/>
+          <w:numId w:val="6"/>
+        </w:numPr>
+        <w:spacing w:line="360" w:lineRule="auto"/>
+        <w:jc w:val="both"/>
+        <w:rPr>
+          <w:rFonts w:ascii="Arial" w:hAnsi="Arial" w:cs="Arial"/>
+          <w:sz w:val="22"/>
+          <w:szCs w:val="22"/>
+          <w:lang w:val="es-CO"/>
+        </w:rPr>
+      </w:pPr>
+      <w:r>
+        <w:rPr>
+          <w:rFonts w:ascii="Arial" w:hAnsi="Arial" w:cs="Arial"/>
+          <w:sz w:val="22"/>
+          <w:szCs w:val="22"/>
+          <w:lang w:val="es-CO"/>
+        </w:rPr>
+        <w:lastRenderedPageBreak/>
+        <w:t>Validaciones básicas para campos obligatorios y duplicados</w:t>
+      </w:r>
+    </w:p>
+    <w:p>
+      <w:pPr>
+        <w:numPr>
+          <w:ilvl w:val="0"/>
+          <w:numId w:val="6"/>
+        </w:numPr>
+        <w:spacing w:line="360" w:lineRule="auto"/>
+        <w:jc w:val="both"/>
+        <w:rPr>
+          <w:rFonts w:ascii="Arial" w:hAnsi="Arial" w:cs="Arial"/>
+          <w:sz w:val="22"/>
+          <w:szCs w:val="22"/>
+          <w:lang w:val="es-CO"/>
+        </w:rPr>
+      </w:pPr>
+      <w:r>
+        <w:rPr>
+          <w:rFonts w:ascii="Arial" w:hAnsi="Arial" w:cs="Arial"/>
+          <w:sz w:val="22"/>
+          <w:szCs w:val="22"/>
+          <w:lang w:val="es-CO"/>
+        </w:rPr>
+        <w:t>Código modular y comentado</w:t>
+      </w:r>
+    </w:p>
+    <w:p>
+      <w:pPr>
+        <w:pStyle w:val="ListParagraph"/>
+        <w:numPr>
+          <w:ilvl w:val="0"/>
+          <w:numId w:val="3"/>
+        </w:numPr>
+        <w:spacing w:line="480" w:lineRule="auto"/>
+        <w:jc w:val="both"/>
+        <w:rPr>
+          <w:rFonts w:ascii="Arial" w:hAnsi="Arial" w:cs="Arial"/>
+          <w:b/>
+          <w:bCs/>
+          <w:sz w:val="22"/>
+          <w:szCs w:val="22"/>
+          <w:lang w:val="es-CO"/>
+        </w:rPr>
+      </w:pPr>
+      <w:r>
+        <w:rPr>
+          <w:rFonts w:ascii="Arial" w:hAnsi="Arial" w:cs="Arial"/>
+          <w:b/>
+          <w:bCs/>
+          <w:sz w:val="22"/>
+          <w:szCs w:val="22"/>
+          <w:lang w:val="es-CO"/>
+        </w:rPr>
+        <w:t xml:space="preserve">Repositorio clonado y ejecutando </w:t>
+      </w:r>
+    </w:p>
+    <w:p>
+      <w:pPr>
+        <w:spacing w:line="480" w:lineRule="auto"/>
+        <w:ind w:left="360"/>
+        <w:jc w:val="both"/>
+        <w:rPr>
+          <w:rFonts w:ascii="Arial" w:hAnsi="Arial" w:cs="Arial"/>
+          <w:sz w:val="22"/>
+          <w:szCs w:val="22"/>
+          <w:lang w:val="es-CO"/>
+        </w:rPr>
+      </w:pPr>
+      <w:r>
+        <w:rPr>
+          <w:rFonts w:ascii="Arial" w:hAnsi="Arial" w:cs="Arial"/>
+          <w:sz w:val="22"/>
+          <w:szCs w:val="22"/>
+          <w:lang w:val="es-CO"/>
+        </w:rPr>
+        <w:drawing>
+          <wp:inline distT="0" distB="0" distL="0" distR="0" wp14:anchorId="123E753E" wp14:editId="64DB936A">
+            <wp:extent cx="5205046" cy="2892897"/>
+            <wp:effectExtent l="0" t="0" r="0" b="0"/>
+            <wp:docPr id="732356271" name="Picture 1"/>
+            <wp:cNvGraphicFramePr>
+              <a:graphicFrameLocks xmlns:a="http://schemas.openxmlformats.org/drawingml/2006/main" noChangeAspect="1"/>
+            </wp:cNvGraphicFramePr>
+            <a:graphic xmlns:a="http://schemas.openxmlformats.org/drawingml/2006/main">
+              <a:graphicData uri="http://schemas.openxmlformats.org/drawingml/2006/picture">
+                <pic:pic xmlns:pic="http://schemas.openxmlformats.org/drawingml/2006/picture">
+                  <pic:nvPicPr>
+                    <pic:cNvPr id="732356271" name=""/>
+                    <pic:cNvPicPr/>
+                  </pic:nvPicPr>
+                  <pic:blipFill>
+                    <a:blip r:embed="rId17"/>
+                    <a:stretch>
+                      <a:fillRect/>
+                    </a:stretch>
+                  </pic:blipFill>
+                  <pic:spPr>
+                    <a:xfrm>
+                      <a:off x="0" y="0"/>
+                      <a:ext cx="5218737" cy="2900506"/>
+                    </a:xfrm>
+                    <a:prstGeom prst="rect">
+                      <a:avLst/>
+                    </a:prstGeom>
+                  </pic:spPr>
+                </pic:pic>
+              </a:graphicData>
+            </a:graphic>
+          </wp:inline>
+        </w:drawing>
+      </w:r>
+    </w:p>
+    <w:p>
+      <w:pPr>
+        <w:pStyle w:val="ListParagraph"/>
+        <w:numPr>
+          <w:ilvl w:val="0"/>
+          <w:numId w:val="3"/>
+        </w:numPr>
+        <w:spacing w:line="480" w:lineRule="auto"/>
+        <w:jc w:val="both"/>
+        <w:rPr>
+          <w:rFonts w:ascii="Arial" w:hAnsi="Arial" w:cs="Arial"/>
+          <w:b/>
+          <w:bCs/>
+          <w:sz w:val="22"/>
+          <w:szCs w:val="22"/>
+          <w:lang w:val="es-CO"/>
+        </w:rPr>
+      </w:pPr>
+      <w:r>
+        <w:rPr>
+          <w:rFonts w:ascii="Arial" w:hAnsi="Arial" w:cs="Arial"/>
+          <w:b/>
+          <w:bCs/>
+          <w:sz w:val="22"/>
+          <w:szCs w:val="22"/>
+          <w:lang w:val="es-CO"/>
+        </w:rPr>
+        <w:t xml:space="preserve">Interfaz del </w:t>
+      </w:r>
+      <w:proofErr w:type="spellStart"/>
+      <w:r>
+        <w:rPr>
+          <w:rFonts w:ascii="Arial" w:hAnsi="Arial" w:cs="Arial"/>
+          <w:b/>
+          <w:bCs/>
+          <w:sz w:val="22"/>
+          <w:szCs w:val="22"/>
+          <w:lang w:val="es-CO"/>
+        </w:rPr>
+        <w:t>Crud</w:t>
+      </w:r>
+      <w:proofErr w:type="spellEnd"/>
+      <w:r>
+        <w:rPr>
+          <w:rFonts w:ascii="Arial" w:hAnsi="Arial" w:cs="Arial"/>
+          <w:b/>
+          <w:bCs/>
+          <w:sz w:val="22"/>
+          <w:szCs w:val="22"/>
+          <w:lang w:val="es-CO"/>
+        </w:rPr>
+        <w:t xml:space="preserve"> </w:t>
+      </w:r>
+      <w:r>
+        <w:rPr>
+          <w:rFonts w:ascii="Arial" w:hAnsi="Arial" w:cs="Arial"/>
+          <w:sz w:val="22"/>
+          <w:szCs w:val="22"/>
+          <w:lang w:val="es-CO"/>
+        </w:rPr>
+        <w:t>(Ingreso de empleados)</w:t>
+      </w:r>
+    </w:p>
+    <w:p>
+      <w:pPr>
+        <w:spacing w:line="480" w:lineRule="auto"/>
+        <w:ind w:left="360"/>
+        <w:jc w:val="center"/>
+        <w:rPr>
+          <w:rFonts w:ascii="Arial" w:hAnsi="Arial" w:cs="Arial"/>
+          <w:sz w:val="22"/>
+          <w:szCs w:val="22"/>
+        </w:rPr>
+      </w:pPr>
+      <w:r>
+        <w:rPr>
+          <w:rFonts w:ascii="Arial" w:hAnsi="Arial" w:cs="Arial"/>
+          <w:sz w:val="22"/>
+          <w:szCs w:val="22"/>
+        </w:rPr>
+        <w:drawing>
+          <wp:inline distT="0" distB="0" distL="0" distR="0" wp14:anchorId="7A6EB78A" wp14:editId="4A4D2810">
+            <wp:extent cx="5120640" cy="3398351"/>
+            <wp:effectExtent l="0" t="0" r="0" b="0"/>
+            <wp:docPr id="535126166" name="Picture 1"/>
+            <wp:cNvGraphicFramePr>
+              <a:graphicFrameLocks xmlns:a="http://schemas.openxmlformats.org/drawingml/2006/main" noChangeAspect="1"/>
+            </wp:cNvGraphicFramePr>
+            <a:graphic xmlns:a="http://schemas.openxmlformats.org/drawingml/2006/main">
+              <a:graphicData uri="http://schemas.openxmlformats.org/drawingml/2006/picture">
+                <pic:pic xmlns:pic="http://schemas.openxmlformats.org/drawingml/2006/picture">
+                  <pic:nvPicPr>
+                    <pic:cNvPr id="535126166" name=""/>
+                    <pic:cNvPicPr/>
+                  </pic:nvPicPr>
+                  <pic:blipFill>
+                    <a:blip r:embed="rId18"/>
+                    <a:stretch>
+                      <a:fillRect/>
+                    </a:stretch>
+                  </pic:blipFill>
+                  <pic:spPr>
+                    <a:xfrm>
+                      <a:off x="0" y="0"/>
+                      <a:ext cx="5123717" cy="3400393"/>
+                    </a:xfrm>
+                    <a:prstGeom prst="rect">
+                      <a:avLst/>
+                    </a:prstGeom>
+                  </pic:spPr>
+                </pic:pic>
+              </a:graphicData>
+            </a:graphic>
+          </wp:inline>
+        </w:drawing>
+      </w:r>
+    </w:p>
+    <w:p>
+      <w:pPr>
+        <w:spacing w:line="480" w:lineRule="auto"/>
+        <w:ind w:left="360"/>
+        <w:jc w:val="both"/>
+        <w:rPr>
+          <w:rFonts w:ascii="Arial" w:hAnsi="Arial" w:cs="Arial"/>
+          <w:sz w:val="22"/>
+          <w:szCs w:val="22"/>
+        </w:rPr>
+      </w:pPr>
+      <w:r>
+        <w:rPr>
+          <w:rFonts w:ascii="Arial" w:hAnsi="Arial" w:cs="Arial"/>
+          <w:sz w:val="22"/>
+          <w:szCs w:val="22"/>
+        </w:rPr>
+        <w:lastRenderedPageBreak/>
+        <w:drawing>
+          <wp:inline distT="0" distB="0" distL="0" distR="0" wp14:anchorId="39ED6EEC" wp14:editId="73091302">
+            <wp:extent cx="5486400" cy="3011170"/>
+            <wp:effectExtent l="0" t="0" r="0" b="0"/>
+            <wp:docPr id="1676306884" name="Picture 1"/>
+            <wp:cNvGraphicFramePr>
+              <a:graphicFrameLocks xmlns:a="http://schemas.openxmlformats.org/drawingml/2006/main" noChangeAspect="1"/>
+            </wp:cNvGraphicFramePr>
+            <a:graphic xmlns:a="http://schemas.openxmlformats.org/drawingml/2006/main">
+              <a:graphicData uri="http://schemas.openxmlformats.org/drawingml/2006/picture">
+                <pic:pic xmlns:pic="http://schemas.openxmlformats.org/drawingml/2006/picture">
+                  <pic:nvPicPr>
+                    <pic:cNvPr id="1676306884" name=""/>
+                    <pic:cNvPicPr/>
+                  </pic:nvPicPr>
+                  <pic:blipFill>
+                    <a:blip r:embed="rId19"/>
+                    <a:stretch>
+                      <a:fillRect/>
+                    </a:stretch>
+                  </pic:blipFill>
+                  <pic:spPr>
+                    <a:xfrm>
+                      <a:off x="0" y="0"/>
+                      <a:ext cx="5486400" cy="3011170"/>
+                    </a:xfrm>
+                    <a:prstGeom prst="rect">
+                      <a:avLst/>
+                    </a:prstGeom>
+                  </pic:spPr>
+                </pic:pic>
+              </a:graphicData>
+            </a:graphic>
+          </wp:inline>
+        </w:drawing>
+      </w:r>
+    </w:p>
+    <w:p>
+      <w:pPr>
+        <w:spacing w:line="480" w:lineRule="auto"/>
+        <w:ind w:left="360"/>
+        <w:jc w:val="both"/>
+        <w:rPr>
+          <w:rFonts w:ascii="Arial" w:hAnsi="Arial" w:cs="Arial"/>
+          <w:sz w:val="22"/>
+          <w:szCs w:val="22"/>
+        </w:rPr>
+      </w:pPr>
+      <w:r>
+        <w:rPr>
+          <w:rFonts w:ascii="Arial" w:hAnsi="Arial" w:cs="Arial"/>
+          <w:sz w:val="22"/>
+          <w:szCs w:val="22"/>
+        </w:rPr>
+        <w:drawing>
+          <wp:inline distT="0" distB="0" distL="0" distR="0" wp14:anchorId="017E7C0B" wp14:editId="7532F90E">
+            <wp:extent cx="5486400" cy="2952750"/>
+            <wp:effectExtent l="0" t="0" r="0" b="0"/>
+            <wp:docPr id="1854697268" name="Picture 1"/>
+            <wp:cNvGraphicFramePr>
+              <a:graphicFrameLocks xmlns:a="http://schemas.openxmlformats.org/drawingml/2006/main" noChangeAspect="1"/>
+            </wp:cNvGraphicFramePr>
+            <a:graphic xmlns:a="http://schemas.openxmlformats.org/drawingml/2006/main">
+              <a:graphicData uri="http://schemas.openxmlformats.org/drawingml/2006/picture">
+                <pic:pic xmlns:pic="http://schemas.openxmlformats.org/drawingml/2006/picture">
+                  <pic:nvPicPr>
+                    <pic:cNvPr id="1854697268" name=""/>
+                    <pic:cNvPicPr/>
+                  </pic:nvPicPr>
+                  <pic:blipFill>
+                    <a:blip r:embed="rId20"/>
+                    <a:stretch>
+                      <a:fillRect/>
+                    </a:stretch>
+                  </pic:blipFill>
+                  <pic:spPr>
+                    <a:xfrm>
+                      <a:off x="0" y="0"/>
+                      <a:ext cx="5486400" cy="2952750"/>
+                    </a:xfrm>
+                    <a:prstGeom prst="rect">
+                      <a:avLst/>
+                    </a:prstGeom>
+                  </pic:spPr>
+                </pic:pic>
+              </a:graphicData>
+            </a:graphic>
+          </wp:inline>
+        </w:drawing>
+      </w:r>
+    </w:p>
+    <w:p>
+      <w:pPr>
+        <w:spacing w:line="480" w:lineRule="auto"/>
+        <w:ind w:left="360"/>
+        <w:jc w:val="both"/>
+        <w:rPr>
+          <w:rFonts w:ascii="Arial" w:hAnsi="Arial" w:cs="Arial"/>
+          <w:sz w:val="22"/>
+          <w:szCs w:val="22"/>
+        </w:rPr>
+      </w:pPr>
+    </w:p>
+    <w:p>
+      <w:pPr>
+        <w:spacing w:line="480" w:lineRule="auto"/>
+        <w:ind w:left="360"/>
+        <w:jc w:val="both"/>
+        <w:rPr>
+          <w:rStyle w:val="Hyperlink"/>
+          <w:rFonts w:ascii="Arial" w:hAnsi="Arial" w:cs="Arial"/>
+          <w:sz w:val="22"/>
+          <w:szCs w:val="22"/>
+          <w:lang w:val="es-CO"/>
+        </w:rPr>
+      </w:pPr>
+      <w:r>
+        <w:rPr>
+          <w:rFonts w:ascii="Arial" w:hAnsi="Arial" w:cs="Arial"/>
+          <w:b/>
+          <w:bCs/>
+          <w:sz w:val="22"/>
+          <w:szCs w:val="22"/>
+          <w:lang w:val="es-CO"/>
+        </w:rPr>
+        <w:t>Repositorio del CRUD:</w:t>
+      </w:r>
+      <w:r>
+        <w:rPr>
+          <w:rFonts w:ascii="Arial" w:hAnsi="Arial" w:cs="Arial"/>
+          <w:sz w:val="22"/>
+          <w:szCs w:val="22"/>
+          <w:lang w:val="es-CO"/>
+        </w:rPr>
+        <w:t xml:space="preserve"> </w:t>
+      </w:r>
+      <w:hyperlink r:id="rId21" w:tgtFrame="_new" w:history="1">
+        <w:r>
+          <w:rPr>
+            <w:rStyle w:val="Hyperlink"/>
+            <w:rFonts w:ascii="Arial" w:hAnsi="Arial" w:cs="Arial"/>
+            <w:sz w:val="22"/>
+            <w:szCs w:val="22"/>
+            <w:lang w:val="es-CO"/>
+          </w:rPr>
+          <w:t>https://github.com/Faalfons/crud_empleado_pyqt_sqlite</w:t>
+        </w:r>
+      </w:hyperlink>
+    </w:p>
+    <w:p>
+      <w:pPr>
+        <w:rPr>
+          <w:rFonts w:ascii="Arial" w:hAnsi="Arial" w:cs="Arial"/>
+          <w:sz w:val="22"/>
+          <w:szCs w:val="22"/>
+          <w:lang w:val="es-CO"/>
+        </w:rPr>
+      </w:pPr>
+    </w:p>
+    <w:p>
+      <w:pPr>
+        <w:rPr>
+          <w:rFonts w:ascii="Arial" w:hAnsi="Arial" w:cs="Arial"/>
+          <w:sz w:val="22"/>
+          <w:szCs w:val="22"/>
+          <w:lang w:val="es-CO"/>
+        </w:rPr>
+      </w:pPr>
+    </w:p>
+    <w:p>
+      <w:pPr>
+        <w:rPr>
+          <w:rFonts w:ascii="Arial" w:hAnsi="Arial" w:cs="Arial"/>
+          <w:sz w:val="22"/>
+          <w:szCs w:val="22"/>
+          <w:lang w:val="es-CO"/>
+        </w:rPr>
+      </w:pPr>
+    </w:p>
+    <w:p>
+      <w:pPr>
+        <w:rPr>
+          <w:rFonts w:ascii="Arial" w:hAnsi="Arial" w:cs="Arial"/>
+          <w:sz w:val="22"/>
+          <w:szCs w:val="22"/>
+          <w:lang w:val="es-CO"/>
+        </w:rPr>
+      </w:pPr>
+    </w:p>
+    <w:p>
+      <w:pPr>
+        <w:tabs>
+          <w:tab w:val="left" w:pos="2958"/>
+        </w:tabs>
+        <w:rPr>
+          <w:rFonts w:ascii="Arial" w:hAnsi="Arial" w:cs="Arial"/>
+          <w:sz w:val="22"/>
+          <w:szCs w:val="22"/>
+          <w:lang w:val="es-CO"/>
+        </w:rPr>
+      </w:pPr>
+      <w:r>
+        <w:rPr>
+          <w:rFonts w:ascii="Arial" w:hAnsi="Arial" w:cs="Arial"/>
+          <w:sz w:val="22"/>
+          <w:szCs w:val="22"/>
+          <w:lang w:val="es-CO"/>
+        </w:rPr>
+        <w:tab/>
+      </w:r>
     </w:p>
     <w:sectPr>
-      <w:headerReference w:type="even" r:id="rId14"/>
-      <w:headerReference w:type="default" r:id="rId15"/>
-      <w:headerReference w:type="first" r:id="rId16"/>
+      <w:headerReference w:type="even" r:id="rId22"/>
+      <w:headerReference w:type="default" r:id="rId23"/>
+      <w:headerReference w:type="first" r:id="rId24"/>
       <w:pgSz w:w="12240" w:h="15840"/>
       <w:pgMar w:top="2016" w:right="1800" w:bottom="1440" w:left="1800" w:header="1440" w:footer="0" w:gutter="0"/>
       <w:pgNumType w:start="1"/>
@@ -1375,6 +2609,155 @@
     </w:lvl>
   </w:abstractNum>
   <w:abstractNum w:abstractNumId="1" w15:restartNumberingAfterBreak="0">
+    <w:nsid w:val="24447613"/>
+    <w:multiLevelType w:val="multilevel"/>
+    <w:tmpl w:val="06E605C0"/>
+    <w:lvl w:ilvl="0">
+      <w:start w:val="1"/>
+      <w:numFmt w:val="bullet"/>
+      <w:lvlText w:val=""/>
+      <w:lvlJc w:val="left"/>
+      <w:pPr>
+        <w:tabs>
+          <w:tab w:val="num" w:pos="720"/>
+        </w:tabs>
+        <w:ind w:left="720" w:hanging="360"/>
+      </w:pPr>
+      <w:rPr>
+        <w:rFonts w:ascii="Symbol" w:hAnsi="Symbol" w:hint="default"/>
+        <w:sz w:val="20"/>
+      </w:rPr>
+    </w:lvl>
+    <w:lvl w:ilvl="1" w:tentative="1">
+      <w:start w:val="1"/>
+      <w:numFmt w:val="bullet"/>
+      <w:lvlText w:val="o"/>
+      <w:lvlJc w:val="left"/>
+      <w:pPr>
+        <w:tabs>
+          <w:tab w:val="num" w:pos="1440"/>
+        </w:tabs>
+        <w:ind w:left="1440" w:hanging="360"/>
+      </w:pPr>
+      <w:rPr>
+        <w:rFonts w:ascii="Courier New" w:hAnsi="Courier New" w:hint="default"/>
+        <w:sz w:val="20"/>
+      </w:rPr>
+    </w:lvl>
+    <w:lvl w:ilvl="2" w:tentative="1">
+      <w:start w:val="1"/>
+      <w:numFmt w:val="bullet"/>
+      <w:lvlText w:val=""/>
+      <w:lvlJc w:val="left"/>
+      <w:pPr>
+        <w:tabs>
+          <w:tab w:val="num" w:pos="2160"/>
+        </w:tabs>
+        <w:ind w:left="2160" w:hanging="360"/>
+      </w:pPr>
+      <w:rPr>
+        <w:rFonts w:ascii="Wingdings" w:hAnsi="Wingdings" w:hint="default"/>
+        <w:sz w:val="20"/>
+      </w:rPr>
+    </w:lvl>
+    <w:lvl w:ilvl="3" w:tentative="1">
+      <w:start w:val="1"/>
+      <w:numFmt w:val="bullet"/>
+      <w:lvlText w:val=""/>
+      <w:lvlJc w:val="left"/>
+      <w:pPr>
+        <w:tabs>
+          <w:tab w:val="num" w:pos="2880"/>
+        </w:tabs>
+        <w:ind w:left="2880" w:hanging="360"/>
+      </w:pPr>
+      <w:rPr>
+        <w:rFonts w:ascii="Wingdings" w:hAnsi="Wingdings" w:hint="default"/>
+        <w:sz w:val="20"/>
+      </w:rPr>
+    </w:lvl>
+    <w:lvl w:ilvl="4" w:tentative="1">
+      <w:start w:val="1"/>
+      <w:numFmt w:val="bullet"/>
+      <w:lvlText w:val=""/>
+      <w:lvlJc w:val="left"/>
+      <w:pPr>
+        <w:tabs>
+          <w:tab w:val="num" w:pos="3600"/>
+        </w:tabs>
+        <w:ind w:left="3600" w:hanging="360"/>
+      </w:pPr>
+      <w:rPr>
+        <w:rFonts w:ascii="Wingdings" w:hAnsi="Wingdings" w:hint="default"/>
+        <w:sz w:val="20"/>
+      </w:rPr>
+    </w:lvl>
+    <w:lvl w:ilvl="5" w:tentative="1">
+      <w:start w:val="1"/>
+      <w:numFmt w:val="bullet"/>
+      <w:lvlText w:val=""/>
+      <w:lvlJc w:val="left"/>
+      <w:pPr>
+        <w:tabs>
+          <w:tab w:val="num" w:pos="4320"/>
+        </w:tabs>
+        <w:ind w:left="4320" w:hanging="360"/>
+      </w:pPr>
+      <w:rPr>
+        <w:rFonts w:ascii="Wingdings" w:hAnsi="Wingdings" w:hint="default"/>
+        <w:sz w:val="20"/>
+      </w:rPr>
+    </w:lvl>
+    <w:lvl w:ilvl="6" w:tentative="1">
+      <w:start w:val="1"/>
+      <w:numFmt w:val="bullet"/>
+      <w:lvlText w:val=""/>
+      <w:lvlJc w:val="left"/>
+      <w:pPr>
+        <w:tabs>
+          <w:tab w:val="num" w:pos="5040"/>
+        </w:tabs>
+        <w:ind w:left="5040" w:hanging="360"/>
+      </w:pPr>
+      <w:rPr>
+        <w:rFonts w:ascii="Wingdings" w:hAnsi="Wingdings" w:hint="default"/>
+        <w:sz w:val="20"/>
+      </w:rPr>
+    </w:lvl>
+    <w:lvl w:ilvl="7" w:tentative="1">
+      <w:start w:val="1"/>
+      <w:numFmt w:val="bullet"/>
+      <w:lvlText w:val=""/>
+      <w:lvlJc w:val="left"/>
+      <w:pPr>
+        <w:tabs>
+          <w:tab w:val="num" w:pos="5760"/>
+        </w:tabs>
+        <w:ind w:left="5760" w:hanging="360"/>
+      </w:pPr>
+      <w:rPr>
+        <w:rFonts w:ascii="Wingdings" w:hAnsi="Wingdings" w:hint="default"/>
+        <w:sz w:val="20"/>
+      </w:rPr>
+    </w:lvl>
+    <w:lvl w:ilvl="8" w:tentative="1">
+      <w:start w:val="1"/>
+      <w:numFmt w:val="bullet"/>
+      <w:lvlText w:val=""/>
+      <w:lvlJc w:val="left"/>
+      <w:pPr>
+        <w:tabs>
+          <w:tab w:val="num" w:pos="6480"/>
+        </w:tabs>
+        <w:ind w:left="6480" w:hanging="360"/>
+      </w:pPr>
+      <w:rPr>
+        <w:rFonts w:ascii="Wingdings" w:hAnsi="Wingdings" w:hint="default"/>
+        <w:sz w:val="20"/>
+      </w:rPr>
+    </w:lvl>
+  </w:abstractNum>
+  <w:abstractNum w:abstractNumId="2" w15:restartNumberingAfterBreak="0">
     <w:nsid w:val="30A57456"/>
     <w:multiLevelType w:val="hybridMultilevel"/>
     <w:tmpl w:val="D7463C84"/>
@@ -1463,7 +2846,156 @@
       </w:pPr>
     </w:lvl>
   </w:abstractNum>
-  <w:abstractNum w:abstractNumId="2" w15:restartNumberingAfterBreak="0">
+  <w:abstractNum w:abstractNumId="3" w15:restartNumberingAfterBreak="0">
+    <w:nsid w:val="330B66C6"/>
+    <w:multiLevelType w:val="multilevel"/>
+    <w:tmpl w:val="F6888BF4"/>
+    <w:lvl w:ilvl="0">
+      <w:start w:val="1"/>
+      <w:numFmt w:val="bullet"/>
+      <w:lvlText w:val=""/>
+      <w:lvlJc w:val="left"/>
+      <w:pPr>
+        <w:tabs>
+          <w:tab w:val="num" w:pos="720"/>
+        </w:tabs>
+        <w:ind w:left="720" w:hanging="360"/>
+      </w:pPr>
+      <w:rPr>
+        <w:rFonts w:ascii="Symbol" w:hAnsi="Symbol" w:hint="default"/>
+        <w:sz w:val="20"/>
+      </w:rPr>
+    </w:lvl>
+    <w:lvl w:ilvl="1" w:tentative="1">
+      <w:start w:val="1"/>
+      <w:numFmt w:val="bullet"/>
+      <w:lvlText w:val="o"/>
+      <w:lvlJc w:val="left"/>
+      <w:pPr>
+        <w:tabs>
+          <w:tab w:val="num" w:pos="1440"/>
+        </w:tabs>
+        <w:ind w:left="1440" w:hanging="360"/>
+      </w:pPr>
+      <w:rPr>
+        <w:rFonts w:ascii="Courier New" w:hAnsi="Courier New" w:hint="default"/>
+        <w:sz w:val="20"/>
+      </w:rPr>
+    </w:lvl>
+    <w:lvl w:ilvl="2" w:tentative="1">
+      <w:start w:val="1"/>
+      <w:numFmt w:val="bullet"/>
+      <w:lvlText w:val=""/>
+      <w:lvlJc w:val="left"/>
+      <w:pPr>
+        <w:tabs>
+          <w:tab w:val="num" w:pos="2160"/>
+        </w:tabs>
+        <w:ind w:left="2160" w:hanging="360"/>
+      </w:pPr>
+      <w:rPr>
+        <w:rFonts w:ascii="Wingdings" w:hAnsi="Wingdings" w:hint="default"/>
+        <w:sz w:val="20"/>
+      </w:rPr>
+    </w:lvl>
+    <w:lvl w:ilvl="3" w:tentative="1">
+      <w:start w:val="1"/>
+      <w:numFmt w:val="bullet"/>
+      <w:lvlText w:val=""/>
+      <w:lvlJc w:val="left"/>
+      <w:pPr>
+        <w:tabs>
+          <w:tab w:val="num" w:pos="2880"/>
+        </w:tabs>
+        <w:ind w:left="2880" w:hanging="360"/>
+      </w:pPr>
+      <w:rPr>
+        <w:rFonts w:ascii="Wingdings" w:hAnsi="Wingdings" w:hint="default"/>
+        <w:sz w:val="20"/>
+      </w:rPr>
+    </w:lvl>
+    <w:lvl w:ilvl="4" w:tentative="1">
+      <w:start w:val="1"/>
+      <w:numFmt w:val="bullet"/>
+      <w:lvlText w:val=""/>
+      <w:lvlJc w:val="left"/>
+      <w:pPr>
+        <w:tabs>
+          <w:tab w:val="num" w:pos="3600"/>
+        </w:tabs>
+        <w:ind w:left="3600" w:hanging="360"/>
+      </w:pPr>
+      <w:rPr>
+        <w:rFonts w:ascii="Wingdings" w:hAnsi="Wingdings" w:hint="default"/>
+        <w:sz w:val="20"/>
+      </w:rPr>
+    </w:lvl>
+    <w:lvl w:ilvl="5" w:tentative="1">
+      <w:start w:val="1"/>
+      <w:numFmt w:val="bullet"/>
+      <w:lvlText w:val=""/>
+      <w:lvlJc w:val="left"/>
+      <w:pPr>
+        <w:tabs>
+          <w:tab w:val="num" w:pos="4320"/>
+        </w:tabs>
+        <w:ind w:left="4320" w:hanging="360"/>
+      </w:pPr>
+      <w:rPr>
+        <w:rFonts w:ascii="Wingdings" w:hAnsi="Wingdings" w:hint="default"/>
+        <w:sz w:val="20"/>
+      </w:rPr>
+    </w:lvl>
+    <w:lvl w:ilvl="6" w:tentative="1">
+      <w:start w:val="1"/>
+      <w:numFmt w:val="bullet"/>
+      <w:lvlText w:val=""/>
+      <w:lvlJc w:val="left"/>
+      <w:pPr>
+        <w:tabs>
+          <w:tab w:val="num" w:pos="5040"/>
+        </w:tabs>
+        <w:ind w:left="5040" w:hanging="360"/>
+      </w:pPr>
+      <w:rPr>
+        <w:rFonts w:ascii="Wingdings" w:hAnsi="Wingdings" w:hint="default"/>
+        <w:sz w:val="20"/>
+      </w:rPr>
+    </w:lvl>
+    <w:lvl w:ilvl="7" w:tentative="1">
+      <w:start w:val="1"/>
+      <w:numFmt w:val="bullet"/>
+      <w:lvlText w:val=""/>
+      <w:lvlJc w:val="left"/>
+      <w:pPr>
+        <w:tabs>
+          <w:tab w:val="num" w:pos="5760"/>
+        </w:tabs>
+        <w:ind w:left="5760" w:hanging="360"/>
+      </w:pPr>
+      <w:rPr>
+        <w:rFonts w:ascii="Wingdings" w:hAnsi="Wingdings" w:hint="default"/>
+        <w:sz w:val="20"/>
+      </w:rPr>
+    </w:lvl>
+    <w:lvl w:ilvl="8" w:tentative="1">
+      <w:start w:val="1"/>
+      <w:numFmt w:val="bullet"/>
+      <w:lvlText w:val=""/>
+      <w:lvlJc w:val="left"/>
+      <w:pPr>
+        <w:tabs>
+          <w:tab w:val="num" w:pos="6480"/>
+        </w:tabs>
+        <w:ind w:left="6480" w:hanging="360"/>
+      </w:pPr>
+      <w:rPr>
+        <w:rFonts w:ascii="Wingdings" w:hAnsi="Wingdings" w:hint="default"/>
+        <w:sz w:val="20"/>
+      </w:rPr>
+    </w:lvl>
+  </w:abstractNum>
+  <w:abstractNum w:abstractNumId="4" w15:restartNumberingAfterBreak="0">
     <w:nsid w:val="36080E38"/>
     <w:multiLevelType w:val="multilevel"/>
     <w:tmpl w:val="56543EAA"/>
@@ -1612,14 +3144,172 @@
       </w:rPr>
     </w:lvl>
   </w:abstractNum>
+  <w:abstractNum w:abstractNumId="5" w15:restartNumberingAfterBreak="0">
+    <w:nsid w:val="65983B1C"/>
+    <w:multiLevelType w:val="multilevel"/>
+    <w:tmpl w:val="AFDAE2C6"/>
+    <w:lvl w:ilvl="0">
+      <w:start w:val="1"/>
+      <w:numFmt w:val="bullet"/>
+      <w:lvlText w:val=""/>
+      <w:lvlJc w:val="left"/>
+      <w:pPr>
+        <w:tabs>
+          <w:tab w:val="num" w:pos="720"/>
+        </w:tabs>
+        <w:ind w:left="720" w:hanging="360"/>
+      </w:pPr>
+      <w:rPr>
+        <w:rFonts w:ascii="Symbol" w:hAnsi="Symbol" w:hint="default"/>
+        <w:sz w:val="20"/>
+      </w:rPr>
+    </w:lvl>
+    <w:lvl w:ilvl="1" w:tentative="1">
+      <w:start w:val="1"/>
+      <w:numFmt w:val="bullet"/>
+      <w:lvlText w:val="o"/>
+      <w:lvlJc w:val="left"/>
+      <w:pPr>
+        <w:tabs>
+          <w:tab w:val="num" w:pos="1440"/>
+        </w:tabs>
+        <w:ind w:left="1440" w:hanging="360"/>
+      </w:pPr>
+      <w:rPr>
+        <w:rFonts w:ascii="Courier New" w:hAnsi="Courier New" w:hint="default"/>
+        <w:sz w:val="20"/>
+      </w:rPr>
+    </w:lvl>
+    <w:lvl w:ilvl="2" w:tentative="1">
+      <w:start w:val="1"/>
+      <w:numFmt w:val="bullet"/>
+      <w:lvlText w:val=""/>
+      <w:lvlJc w:val="left"/>
+      <w:pPr>
+        <w:tabs>
+          <w:tab w:val="num" w:pos="2160"/>
+        </w:tabs>
+        <w:ind w:left="2160" w:hanging="360"/>
+      </w:pPr>
+      <w:rPr>
+        <w:rFonts w:ascii="Wingdings" w:hAnsi="Wingdings" w:hint="default"/>
+        <w:sz w:val="20"/>
+      </w:rPr>
+    </w:lvl>
+    <w:lvl w:ilvl="3" w:tentative="1">
+      <w:start w:val="1"/>
+      <w:numFmt w:val="bullet"/>
+      <w:lvlText w:val=""/>
+      <w:lvlJc w:val="left"/>
+      <w:pPr>
+        <w:tabs>
+          <w:tab w:val="num" w:pos="2880"/>
+        </w:tabs>
+        <w:ind w:left="2880" w:hanging="360"/>
+      </w:pPr>
+      <w:rPr>
+        <w:rFonts w:ascii="Wingdings" w:hAnsi="Wingdings" w:hint="default"/>
+        <w:sz w:val="20"/>
+      </w:rPr>
+    </w:lvl>
+    <w:lvl w:ilvl="4" w:tentative="1">
+      <w:start w:val="1"/>
+      <w:numFmt w:val="bullet"/>
+      <w:lvlText w:val=""/>
+      <w:lvlJc w:val="left"/>
+      <w:pPr>
+        <w:tabs>
+          <w:tab w:val="num" w:pos="3600"/>
+        </w:tabs>
+        <w:ind w:left="3600" w:hanging="360"/>
+      </w:pPr>
+      <w:rPr>
+        <w:rFonts w:ascii="Wingdings" w:hAnsi="Wingdings" w:hint="default"/>
+        <w:sz w:val="20"/>
+      </w:rPr>
+    </w:lvl>
+    <w:lvl w:ilvl="5" w:tentative="1">
+      <w:start w:val="1"/>
+      <w:numFmt w:val="bullet"/>
+      <w:lvlText w:val=""/>
+      <w:lvlJc w:val="left"/>
+      <w:pPr>
+        <w:tabs>
+          <w:tab w:val="num" w:pos="4320"/>
+        </w:tabs>
+        <w:ind w:left="4320" w:hanging="360"/>
+      </w:pPr>
+      <w:rPr>
+        <w:rFonts w:ascii="Wingdings" w:hAnsi="Wingdings" w:hint="default"/>
+        <w:sz w:val="20"/>
+      </w:rPr>
+    </w:lvl>
+    <w:lvl w:ilvl="6" w:tentative="1">
+      <w:start w:val="1"/>
+      <w:numFmt w:val="bullet"/>
+      <w:lvlText w:val=""/>
+      <w:lvlJc w:val="left"/>
+      <w:pPr>
+        <w:tabs>
+          <w:tab w:val="num" w:pos="5040"/>
+        </w:tabs>
+        <w:ind w:left="5040" w:hanging="360"/>
+      </w:pPr>
+      <w:rPr>
+        <w:rFonts w:ascii="Wingdings" w:hAnsi="Wingdings" w:hint="default"/>
+        <w:sz w:val="20"/>
+      </w:rPr>
+    </w:lvl>
+    <w:lvl w:ilvl="7" w:tentative="1">
+      <w:start w:val="1"/>
+      <w:numFmt w:val="bullet"/>
+      <w:lvlText w:val=""/>
+      <w:lvlJc w:val="left"/>
+      <w:pPr>
+        <w:tabs>
+          <w:tab w:val="num" w:pos="5760"/>
+        </w:tabs>
+        <w:ind w:left="5760" w:hanging="360"/>
+      </w:pPr>
+      <w:rPr>
+        <w:rFonts w:ascii="Wingdings" w:hAnsi="Wingdings" w:hint="default"/>
+        <w:sz w:val="20"/>
+      </w:rPr>
+    </w:lvl>
+    <w:lvl w:ilvl="8" w:tentative="1">
+      <w:start w:val="1"/>
+      <w:numFmt w:val="bullet"/>
+      <w:lvlText w:val=""/>
+      <w:lvlJc w:val="left"/>
+      <w:pPr>
+        <w:tabs>
+          <w:tab w:val="num" w:pos="6480"/>
+        </w:tabs>
+        <w:ind w:left="6480" w:hanging="360"/>
+      </w:pPr>
+      <w:rPr>
+        <w:rFonts w:ascii="Wingdings" w:hAnsi="Wingdings" w:hint="default"/>
+        <w:sz w:val="20"/>
+      </w:rPr>
+    </w:lvl>
+  </w:abstractNum>
   <w:num w:numId="1" w16cid:durableId="540941169">
-    <w:abstractNumId w:val="2"/>
+    <w:abstractNumId w:val="4"/>
   </w:num>
   <w:num w:numId="2" w16cid:durableId="1576742451">
     <w:abstractNumId w:val="0"/>
   </w:num>
   <w:num w:numId="3" w16cid:durableId="1540433351">
+    <w:abstractNumId w:val="2"/>
+  </w:num>
+  <w:num w:numId="4" w16cid:durableId="24527631">
     <w:abstractNumId w:val="1"/>
+  </w:num>
+  <w:num w:numId="5" w16cid:durableId="928004327">
+    <w:abstractNumId w:val="5"/>
+  </w:num>
+  <w:num w:numId="6" w16cid:durableId="1307970458">
+    <w:abstractNumId w:val="3"/>
   </w:num>
 </w:numbering>
 </file>
@@ -2014,7 +3704,6 @@
   <w:style w:type="character" w:default="1" w:styleId="DefaultParagraphFont">
     <w:name w:val="Default Paragraph Font"/>
     <w:uiPriority w:val="1"/>
-    <w:semiHidden/>
     <w:unhideWhenUsed/>
   </w:style>
   <w:style w:type="table" w:default="1" w:styleId="TableNormal">
@@ -2700,6 +4389,27 @@
     <w:name w:val="hljs-built_in"/>
     <w:basedOn w:val="DefaultParagraphFont"/>
     <w:rsid w:val="006700FD"/>
+  </w:style>
+  <w:style w:type="character" w:styleId="UnresolvedMention">
+    <w:name w:val="Unresolved Mention"/>
+    <w:basedOn w:val="DefaultParagraphFont"/>
+    <w:uiPriority w:val="99"/>
+    <w:semiHidden/>
+    <w:unhideWhenUsed/>
+    <w:rsid w:val="00A200D8"/>
+    <w:rPr>
+      <w:color w:val="605E5C"/>
+      <w:shd w:val="clear" w:color="auto" w:fill="E1DFDD"/>
+    </w:rPr>
+  </w:style>
+  <w:style w:type="character" w:styleId="FollowedHyperlink">
+    <w:name w:val="FollowedHyperlink"/>
+    <w:basedOn w:val="DefaultParagraphFont"/>
+    <w:rsid w:val="00A200D8"/>
+    <w:rPr>
+      <w:color w:val="800080" w:themeColor="followedHyperlink"/>
+      <w:u w:val="single"/>
+    </w:rPr>
   </w:style>
 </w:styles>
 </file>

</xml_diff>